<commit_message>
Updated report and submission file
</commit_message>
<xml_diff>
--- a/Report/AEDA-rel2.docx
+++ b/Report/AEDA-rel2.docx
@@ -2454,7 +2454,7 @@
           <w:rStyle w:val="3oh-"/>
           <w:sz w:val="24"/>
         </w:rPr>
-        <w:t>Este foi o ponto mais complicado do trabalho, não por ser tecnicamente difícil, mas por causa do seu enunciado e da compatibilização de tudo o que nos era pedido (prova disso é que as funções para cada  objetivo específico foram todas feitas rapidamente, tendo demorado apenas a interface que as teria de juntar e fazer delas sentido).</w:t>
+        <w:t>Este foi o ponto mais complicado do trabalho, não por ser tecnicamente difícil, mas por causa do seu enunciado e da compatibilização de tudo o que nos era pedido (prova disso é que as funções para cada objetivo específico foram todas feitas rapidamente, tendo demorado apenas a interface que as teria de juntar e fazer delas sentido).</w:t>
       </w:r>
     </w:p>
     <w:p>
@@ -3388,7 +3388,19 @@
         <w:rPr>
           <w:sz w:val="24"/>
         </w:rPr>
-        <w:t xml:space="preserve">a empresa na Biblioteca de Jogos, contento informações sobre a mesma e uma lista dos seus títulos. </w:t>
+        <w:t>a empresa na Biblioteca de Jogos, conten</w:t>
+      </w:r>
+      <w:r>
+        <w:rPr>
+          <w:sz w:val="24"/>
+        </w:rPr>
+        <w:t>d</w:t>
+      </w:r>
+      <w:r>
+        <w:rPr>
+          <w:sz w:val="24"/>
+        </w:rPr>
+        <w:t xml:space="preserve">o informações sobre a mesma e uma lista dos seus títulos. </w:t>
       </w:r>
     </w:p>
     <w:p>
@@ -3930,7 +3942,10 @@
       </w:r>
       <w:proofErr w:type="spellStart"/>
       <w:r>
-        <w:t>pong</w:t>
+        <w:t>P</w:t>
+      </w:r>
+      <w:r>
+        <w:t>ong</w:t>
       </w:r>
       <w:proofErr w:type="spellEnd"/>
       <w:r>
@@ -4943,8 +4958,6 @@
       <w:r>
         <w:t>igualmente, cada um responsável pela sua parte e trabalhando ao seu ritmo.</w:t>
       </w:r>
-      <w:bookmarkStart w:id="8" w:name="_GoBack"/>
-      <w:bookmarkEnd w:id="8"/>
     </w:p>
     <w:p>
       <w:pPr>
@@ -5548,6 +5561,24 @@
         <w:t>WishlistEntry</w:t>
       </w:r>
       <w:proofErr w:type="spellEnd"/>
+      <w:r>
+        <w:rPr>
+          <w:rStyle w:val="3oh-"/>
+          <w:sz w:val="24"/>
+          <w:lang w:val="pt-PT"/>
+        </w:rPr>
+        <w:t xml:space="preserve"> e </w:t>
+      </w:r>
+      <w:proofErr w:type="spellStart"/>
+      <w:r>
+        <w:rPr>
+          <w:rStyle w:val="3oh-"/>
+          <w:sz w:val="24"/>
+          <w:lang w:val="pt-PT"/>
+        </w:rPr>
+        <w:t>User</w:t>
+      </w:r>
+      <w:proofErr w:type="spellEnd"/>
     </w:p>
     <w:p>
       <w:pPr>
@@ -5572,6 +5603,77 @@
         </w:rPr>
         <w:t>Implementação de uma máquina de estados para escrita e leitura de ficheiros que representam o estado da biblioteca de jogos num dado instante.</w:t>
       </w:r>
+      <w:r>
+        <w:rPr>
+          <w:rStyle w:val="3oh-"/>
+          <w:sz w:val="24"/>
+          <w:lang w:val="pt-PT"/>
+        </w:rPr>
+        <w:t xml:space="preserve"> Esta implementação </w:t>
+      </w:r>
+      <w:r>
+        <w:rPr>
+          <w:rStyle w:val="3oh-"/>
+          <w:sz w:val="24"/>
+          <w:lang w:val="pt-PT"/>
+        </w:rPr>
+        <w:lastRenderedPageBreak/>
+        <w:t xml:space="preserve">inclui manipulação de </w:t>
+      </w:r>
+      <w:proofErr w:type="spellStart"/>
+      <w:r>
+        <w:rPr>
+          <w:rStyle w:val="3oh-"/>
+          <w:sz w:val="24"/>
+          <w:lang w:val="pt-PT"/>
+        </w:rPr>
+        <w:t>hash</w:t>
+      </w:r>
+      <w:proofErr w:type="spellEnd"/>
+      <w:r>
+        <w:rPr>
+          <w:rStyle w:val="3oh-"/>
+          <w:sz w:val="24"/>
+          <w:lang w:val="pt-PT"/>
+        </w:rPr>
+        <w:t xml:space="preserve"> </w:t>
+      </w:r>
+      <w:proofErr w:type="spellStart"/>
+      <w:r>
+        <w:rPr>
+          <w:rStyle w:val="3oh-"/>
+          <w:sz w:val="24"/>
+          <w:lang w:val="pt-PT"/>
+        </w:rPr>
+        <w:t>tables</w:t>
+      </w:r>
+      <w:proofErr w:type="spellEnd"/>
+      <w:r>
+        <w:rPr>
+          <w:rStyle w:val="3oh-"/>
+          <w:sz w:val="24"/>
+          <w:lang w:val="pt-PT"/>
+        </w:rPr>
+        <w:t>, filas de prioridade,</w:t>
+      </w:r>
+      <w:r>
+        <w:rPr>
+          <w:rStyle w:val="3oh-"/>
+          <w:sz w:val="24"/>
+          <w:lang w:val="pt-PT"/>
+        </w:rPr>
+        <w:t xml:space="preserve"> sets,</w:t>
+      </w:r>
+      <w:bookmarkStart w:id="8" w:name="_GoBack"/>
+      <w:bookmarkEnd w:id="8"/>
+      <w:r>
+        <w:rPr>
+          <w:rStyle w:val="3oh-"/>
+          <w:sz w:val="24"/>
+          <w:lang w:val="pt-PT"/>
+        </w:rPr>
+        <w:t xml:space="preserve"> entre outras estruturas de dados. Parte desta teve que ser refeita devido a mudanças nos conteúdos a gravar.</w:t>
+      </w:r>
     </w:p>
     <w:p>
       <w:pPr>
@@ -5594,7 +5696,6 @@
           <w:sz w:val="24"/>
           <w:lang w:val="pt-PT"/>
         </w:rPr>
-        <w:lastRenderedPageBreak/>
         <w:t>Desenvolvimento da interface entre o utilizador e o programa.</w:t>
       </w:r>
     </w:p>
@@ -9826,7 +9927,7 @@
 </file>
 
 <file path=customXml/itemProps1.xml><?xml version="1.0" encoding="utf-8"?>
-<ds:datastoreItem xmlns:ds="http://schemas.openxmlformats.org/officeDocument/2006/customXml" ds:itemID="{D94EA62E-389F-4261-BABD-1FB2D462FEFE}">
+<ds:datastoreItem xmlns:ds="http://schemas.openxmlformats.org/officeDocument/2006/customXml" ds:itemID="{F4D505EA-DE08-4011-AA99-6AB3B797AE5A}">
   <ds:schemaRefs>
     <ds:schemaRef ds:uri="http://schemas.openxmlformats.org/officeDocument/2006/bibliography"/>
   </ds:schemaRefs>

</xml_diff>